<commit_message>
initialisering use case lagt til
</commit_message>
<xml_diff>
--- a/Design heisprosjekt.docx
+++ b/Design heisprosjekt.docx
@@ -1190,6 +1190,736 @@
         </w:rPr>
         <w:t>e</w:t>
       </w:r>
+      <w:r>
+        <w:rPr>
+          <w:sz w:val="24"/>
+          <w:szCs w:val="24"/>
+          <w:lang w:val="nb-NO"/>
+        </w:rPr>
+        <w:t>.</w:t>
+      </w:r>
+      <w:r>
+        <w:rPr>
+          <w:sz w:val="24"/>
+          <w:szCs w:val="24"/>
+          <w:lang w:val="nb-NO"/>
+        </w:rPr>
+        <w:br/>
+      </w:r>
+      <w:r>
+        <w:rPr>
+          <w:sz w:val="24"/>
+          <w:szCs w:val="24"/>
+          <w:lang w:val="nb-NO"/>
+        </w:rPr>
+        <w:lastRenderedPageBreak/>
+        <w:t>6a Ingen flere bestillinger</w:t>
+      </w:r>
+      <w:r>
+        <w:rPr>
+          <w:sz w:val="24"/>
+          <w:szCs w:val="24"/>
+          <w:lang w:val="nb-NO"/>
+        </w:rPr>
+        <w:br/>
+      </w:r>
+      <w:r>
+        <w:rPr>
+          <w:sz w:val="24"/>
+          <w:szCs w:val="24"/>
+          <w:lang w:val="nb-NO"/>
+        </w:rPr>
+        <w:tab/>
+        <w:t>.1 stå i ro med dør lukket</w:t>
+      </w:r>
+    </w:p>
+    <w:p>
+      <w:pPr>
+        <w:rPr>
+          <w:sz w:val="24"/>
+          <w:szCs w:val="24"/>
+          <w:lang w:val="nb-NO"/>
+        </w:rPr>
+      </w:pPr>
+    </w:p>
+    <w:p>
+      <w:pPr>
+        <w:rPr>
+          <w:sz w:val="24"/>
+          <w:szCs w:val="24"/>
+          <w:lang w:val="nb-NO"/>
+        </w:rPr>
+      </w:pPr>
+    </w:p>
+    <w:p>
+      <w:pPr>
+        <w:rPr>
+          <w:sz w:val="24"/>
+          <w:szCs w:val="24"/>
+          <w:lang w:val="nb-NO"/>
+        </w:rPr>
+      </w:pPr>
+    </w:p>
+    <w:p>
+      <w:pPr>
+        <w:rPr>
+          <w:sz w:val="24"/>
+          <w:szCs w:val="24"/>
+          <w:lang w:val="nb-NO"/>
+        </w:rPr>
+      </w:pPr>
+      <w:r>
+        <w:rPr>
+          <w:sz w:val="24"/>
+          <w:szCs w:val="24"/>
+          <w:lang w:val="nb-NO"/>
+        </w:rPr>
+        <w:t>*</w:t>
+      </w:r>
+      <w:r>
+        <w:rPr>
+          <w:sz w:val="24"/>
+          <w:szCs w:val="24"/>
+          <w:u w:val="single"/>
+          <w:lang w:val="nb-NO"/>
+        </w:rPr>
+        <w:t>Stoppknapp trykkes</w:t>
+      </w:r>
+    </w:p>
+    <w:p>
+      <w:pPr>
+        <w:rPr>
+          <w:sz w:val="24"/>
+          <w:szCs w:val="24"/>
+          <w:lang w:val="nb-NO"/>
+        </w:rPr>
+      </w:pPr>
+      <w:r>
+        <w:rPr>
+          <w:sz w:val="24"/>
+          <w:szCs w:val="24"/>
+          <w:lang w:val="nb-NO"/>
+        </w:rPr>
+        <w:t>Precondition:</w:t>
+      </w:r>
+      <w:r>
+        <w:rPr>
+          <w:sz w:val="24"/>
+          <w:szCs w:val="24"/>
+          <w:lang w:val="nb-NO"/>
+        </w:rPr>
+        <w:br/>
+        <w:t>-</w:t>
+      </w:r>
+      <w:r>
+        <w:rPr>
+          <w:sz w:val="24"/>
+          <w:szCs w:val="24"/>
+          <w:lang w:val="nb-NO"/>
+        </w:rPr>
+        <w:t>S</w:t>
+      </w:r>
+      <w:r>
+        <w:rPr>
+          <w:sz w:val="24"/>
+          <w:szCs w:val="24"/>
+          <w:lang w:val="nb-NO"/>
+        </w:rPr>
+        <w:t>ystem slått på</w:t>
+      </w:r>
+    </w:p>
+    <w:p>
+      <w:pPr>
+        <w:rPr>
+          <w:sz w:val="24"/>
+          <w:szCs w:val="24"/>
+          <w:lang w:val="nb-NO"/>
+        </w:rPr>
+      </w:pPr>
+      <w:r>
+        <w:rPr>
+          <w:sz w:val="24"/>
+          <w:szCs w:val="24"/>
+          <w:lang w:val="nb-NO"/>
+        </w:rPr>
+        <w:t>Trigger</w:t>
+      </w:r>
+      <w:r>
+        <w:rPr>
+          <w:sz w:val="24"/>
+          <w:szCs w:val="24"/>
+          <w:lang w:val="nb-NO"/>
+        </w:rPr>
+        <w:br/>
+        <w:t>-</w:t>
+      </w:r>
+      <w:r>
+        <w:rPr>
+          <w:sz w:val="24"/>
+          <w:szCs w:val="24"/>
+          <w:lang w:val="nb-NO"/>
+        </w:rPr>
+        <w:t>S</w:t>
+      </w:r>
+      <w:r>
+        <w:rPr>
+          <w:sz w:val="24"/>
+          <w:szCs w:val="24"/>
+          <w:lang w:val="nb-NO"/>
+        </w:rPr>
+        <w:t>toppknapp trykkes på</w:t>
+      </w:r>
+      <w:r>
+        <w:rPr>
+          <w:sz w:val="24"/>
+          <w:szCs w:val="24"/>
+          <w:lang w:val="nb-NO"/>
+        </w:rPr>
+        <w:t xml:space="preserve"> og holdes inne</w:t>
+      </w:r>
+    </w:p>
+    <w:p>
+      <w:pPr>
+        <w:rPr>
+          <w:sz w:val="24"/>
+          <w:szCs w:val="24"/>
+          <w:lang w:val="nb-NO"/>
+        </w:rPr>
+      </w:pPr>
+      <w:r>
+        <w:rPr>
+          <w:sz w:val="24"/>
+          <w:szCs w:val="24"/>
+          <w:lang w:val="nb-NO"/>
+        </w:rPr>
+        <w:t>Hoveds</w:t>
+      </w:r>
+      <w:r>
+        <w:rPr>
+          <w:sz w:val="24"/>
+          <w:szCs w:val="24"/>
+          <w:lang w:val="nb-NO"/>
+        </w:rPr>
+        <w:t>cenario:</w:t>
+      </w:r>
+      <w:r>
+        <w:rPr>
+          <w:sz w:val="24"/>
+          <w:szCs w:val="24"/>
+          <w:lang w:val="nb-NO"/>
+        </w:rPr>
+        <w:br/>
+        <w:t>1.  Stopp heisen</w:t>
+      </w:r>
+      <w:r>
+        <w:rPr>
+          <w:sz w:val="24"/>
+          <w:szCs w:val="24"/>
+          <w:lang w:val="nb-NO"/>
+        </w:rPr>
+        <w:br/>
+        <w:t>2.  S</w:t>
+      </w:r>
+      <w:r>
+        <w:rPr>
+          <w:sz w:val="24"/>
+          <w:szCs w:val="24"/>
+          <w:lang w:val="nb-NO"/>
+        </w:rPr>
+        <w:t>lett alle bestillinger</w:t>
+      </w:r>
+      <w:r>
+        <w:rPr>
+          <w:sz w:val="24"/>
+          <w:szCs w:val="24"/>
+          <w:lang w:val="nb-NO"/>
+        </w:rPr>
+        <w:br/>
+        <w:t>3.  Nye bestillinger skal ikke r</w:t>
+      </w:r>
+      <w:r>
+        <w:rPr>
+          <w:sz w:val="24"/>
+          <w:szCs w:val="24"/>
+          <w:lang w:val="nb-NO"/>
+        </w:rPr>
+        <w:t>egistreres før knapp er sluppet</w:t>
+      </w:r>
+      <w:r>
+        <w:rPr>
+          <w:sz w:val="24"/>
+          <w:szCs w:val="24"/>
+          <w:lang w:val="nb-NO"/>
+        </w:rPr>
+        <w:br/>
+        <w:t>4.  Stoppknapp slippes</w:t>
+      </w:r>
+      <w:r>
+        <w:rPr>
+          <w:sz w:val="24"/>
+          <w:szCs w:val="24"/>
+          <w:lang w:val="nb-NO"/>
+        </w:rPr>
+        <w:br/>
+        <w:t xml:space="preserve">5.  Heis står i </w:t>
+      </w:r>
+      <w:r>
+        <w:rPr>
+          <w:sz w:val="24"/>
+          <w:szCs w:val="24"/>
+          <w:lang w:val="nb-NO"/>
+        </w:rPr>
+        <w:t>ro inntil den får ny bestilling</w:t>
+      </w:r>
+    </w:p>
+    <w:p>
+      <w:pPr>
+        <w:rPr>
+          <w:sz w:val="24"/>
+          <w:szCs w:val="24"/>
+          <w:lang w:val="nb-NO"/>
+        </w:rPr>
+      </w:pPr>
+      <w:r>
+        <w:rPr>
+          <w:sz w:val="24"/>
+          <w:szCs w:val="24"/>
+          <w:lang w:val="nb-NO"/>
+        </w:rPr>
+        <w:t>Utvidelse</w:t>
+      </w:r>
+      <w:r>
+        <w:rPr>
+          <w:sz w:val="24"/>
+          <w:szCs w:val="24"/>
+          <w:lang w:val="nb-NO"/>
+        </w:rPr>
+        <w:br/>
+        <w:t xml:space="preserve">1.a Heisen står i ro i en </w:t>
+      </w:r>
+      <w:r>
+        <w:rPr>
+          <w:sz w:val="24"/>
+          <w:szCs w:val="24"/>
+          <w:lang w:val="nb-NO"/>
+        </w:rPr>
+        <w:t>etasje når</w:t>
+      </w:r>
+      <w:r>
+        <w:rPr>
+          <w:sz w:val="24"/>
+          <w:szCs w:val="24"/>
+          <w:lang w:val="nb-NO"/>
+        </w:rPr>
+        <w:t xml:space="preserve"> knappen trykkes</w:t>
+      </w:r>
+      <w:r>
+        <w:rPr>
+          <w:sz w:val="24"/>
+          <w:szCs w:val="24"/>
+          <w:lang w:val="nb-NO"/>
+        </w:rPr>
+        <w:br/>
+      </w:r>
+      <w:r>
+        <w:rPr>
+          <w:sz w:val="24"/>
+          <w:szCs w:val="24"/>
+          <w:lang w:val="nb-NO"/>
+        </w:rPr>
+        <w:tab/>
+        <w:t>.1 Åpne døren</w:t>
+      </w:r>
+      <w:r>
+        <w:rPr>
+          <w:sz w:val="24"/>
+          <w:szCs w:val="24"/>
+          <w:lang w:val="nb-NO"/>
+        </w:rPr>
+        <w:br/>
+        <w:t xml:space="preserve"> </w:t>
+      </w:r>
+      <w:r>
+        <w:rPr>
+          <w:sz w:val="24"/>
+          <w:szCs w:val="24"/>
+          <w:lang w:val="nb-NO"/>
+        </w:rPr>
+        <w:tab/>
+        <w:t>.2 S</w:t>
+      </w:r>
+      <w:r>
+        <w:rPr>
+          <w:sz w:val="24"/>
+          <w:szCs w:val="24"/>
+          <w:lang w:val="nb-NO"/>
+        </w:rPr>
+        <w:t xml:space="preserve">lett bestillinger og </w:t>
+      </w:r>
+      <w:r>
+        <w:rPr>
+          <w:sz w:val="24"/>
+          <w:szCs w:val="24"/>
+          <w:lang w:val="nb-NO"/>
+        </w:rPr>
+        <w:t>ignorer nye bestillinger</w:t>
+      </w:r>
+      <w:r>
+        <w:rPr>
+          <w:sz w:val="24"/>
+          <w:szCs w:val="24"/>
+          <w:lang w:val="nb-NO"/>
+        </w:rPr>
+        <w:br/>
+        <w:t xml:space="preserve"> </w:t>
+      </w:r>
+      <w:r>
+        <w:rPr>
+          <w:sz w:val="24"/>
+          <w:szCs w:val="24"/>
+          <w:lang w:val="nb-NO"/>
+        </w:rPr>
+        <w:tab/>
+        <w:t>.2 Stoppknapp slippes.</w:t>
+      </w:r>
+      <w:r>
+        <w:rPr>
+          <w:sz w:val="24"/>
+          <w:szCs w:val="24"/>
+          <w:lang w:val="nb-NO"/>
+        </w:rPr>
+        <w:br/>
+        <w:t xml:space="preserve"> </w:t>
+      </w:r>
+      <w:r>
+        <w:rPr>
+          <w:sz w:val="24"/>
+          <w:szCs w:val="24"/>
+          <w:lang w:val="nb-NO"/>
+        </w:rPr>
+        <w:tab/>
+        <w:t>.3 Lukk døren etter 3 sekunder</w:t>
+      </w:r>
+      <w:r>
+        <w:rPr>
+          <w:sz w:val="24"/>
+          <w:szCs w:val="24"/>
+          <w:lang w:val="nb-NO"/>
+        </w:rPr>
+        <w:br/>
+      </w:r>
+      <w:r>
+        <w:rPr>
+          <w:sz w:val="24"/>
+          <w:szCs w:val="24"/>
+          <w:lang w:val="nb-NO"/>
+        </w:rPr>
+        <w:tab/>
+        <w:t>.4 R</w:t>
+      </w:r>
+      <w:r>
+        <w:rPr>
+          <w:sz w:val="24"/>
+          <w:szCs w:val="24"/>
+          <w:lang w:val="nb-NO"/>
+        </w:rPr>
+        <w:t>etur</w:t>
+      </w:r>
+      <w:r>
+        <w:rPr>
+          <w:sz w:val="24"/>
+          <w:szCs w:val="24"/>
+          <w:lang w:val="nb-NO"/>
+        </w:rPr>
+        <w:t>ner til hovedscenariets punkt 5</w:t>
+      </w:r>
+    </w:p>
+    <w:p>
+      <w:pPr>
+        <w:rPr>
+          <w:sz w:val="24"/>
+          <w:szCs w:val="24"/>
+          <w:lang w:val="nb-NO"/>
+        </w:rPr>
+      </w:pPr>
+      <w:r>
+        <w:rPr>
+          <w:sz w:val="24"/>
+          <w:szCs w:val="24"/>
+          <w:lang w:val="nb-NO"/>
+        </w:rPr>
+        <w:t>Garanti:</w:t>
+      </w:r>
+      <w:r>
+        <w:rPr>
+          <w:sz w:val="24"/>
+          <w:szCs w:val="24"/>
+          <w:lang w:val="nb-NO"/>
+        </w:rPr>
+        <w:br/>
+        <w:t>Heisen står stille etter knappetrykk</w:t>
+      </w:r>
+    </w:p>
+    <w:p>
+      <w:pPr>
+        <w:rPr>
+          <w:sz w:val="24"/>
+          <w:szCs w:val="24"/>
+          <w:lang w:val="nb-NO"/>
+        </w:rPr>
+      </w:pPr>
+    </w:p>
+    <w:p>
+      <w:pPr>
+        <w:rPr>
+          <w:sz w:val="24"/>
+          <w:szCs w:val="24"/>
+          <w:lang w:val="nb-NO"/>
+        </w:rPr>
+      </w:pPr>
+    </w:p>
+    <w:p>
+      <w:pPr>
+        <w:rPr>
+          <w:sz w:val="24"/>
+          <w:szCs w:val="24"/>
+          <w:lang w:val="nb-NO"/>
+        </w:rPr>
+      </w:pPr>
+    </w:p>
+    <w:p>
+      <w:pPr>
+        <w:rPr>
+          <w:sz w:val="24"/>
+          <w:szCs w:val="24"/>
+          <w:lang w:val="nb-NO"/>
+        </w:rPr>
+      </w:pPr>
+    </w:p>
+    <w:p>
+      <w:pPr>
+        <w:rPr>
+          <w:sz w:val="24"/>
+          <w:szCs w:val="24"/>
+          <w:lang w:val="nb-NO"/>
+        </w:rPr>
+      </w:pPr>
+    </w:p>
+    <w:p>
+      <w:pPr>
+        <w:rPr>
+          <w:sz w:val="24"/>
+          <w:szCs w:val="24"/>
+          <w:lang w:val="nb-NO"/>
+        </w:rPr>
+      </w:pPr>
+    </w:p>
+    <w:p>
+      <w:pPr>
+        <w:rPr>
+          <w:sz w:val="24"/>
+          <w:szCs w:val="24"/>
+          <w:lang w:val="nb-NO"/>
+        </w:rPr>
+      </w:pPr>
+    </w:p>
+    <w:p>
+      <w:pPr>
+        <w:rPr>
+          <w:sz w:val="24"/>
+          <w:szCs w:val="24"/>
+          <w:lang w:val="nb-NO"/>
+        </w:rPr>
+      </w:pPr>
+      <w:r>
+        <w:rPr>
+          <w:sz w:val="24"/>
+          <w:szCs w:val="24"/>
+          <w:lang w:val="nb-NO"/>
+        </w:rPr>
+        <w:lastRenderedPageBreak/>
+        <w:t>*</w:t>
+      </w:r>
+      <w:r>
+        <w:rPr>
+          <w:sz w:val="24"/>
+          <w:szCs w:val="24"/>
+          <w:u w:val="single"/>
+          <w:lang w:val="nb-NO"/>
+        </w:rPr>
+        <w:t>Initialisering</w:t>
+      </w:r>
+      <w:r>
+        <w:rPr>
+          <w:sz w:val="24"/>
+          <w:szCs w:val="24"/>
+          <w:lang w:val="nb-NO"/>
+        </w:rPr>
+        <w:br/>
+        <w:t>-&gt; første som skjer når programmet kjører</w:t>
+      </w:r>
+    </w:p>
+    <w:p>
+      <w:pPr>
+        <w:rPr>
+          <w:sz w:val="24"/>
+          <w:szCs w:val="24"/>
+          <w:lang w:val="nb-NO"/>
+        </w:rPr>
+      </w:pPr>
+      <w:r>
+        <w:rPr>
+          <w:sz w:val="24"/>
+          <w:szCs w:val="24"/>
+          <w:lang w:val="nb-NO"/>
+        </w:rPr>
+        <w:t>Trigger</w:t>
+      </w:r>
+      <w:r>
+        <w:rPr>
+          <w:sz w:val="24"/>
+          <w:szCs w:val="24"/>
+          <w:lang w:val="nb-NO"/>
+        </w:rPr>
+        <w:br/>
+        <w:t>program starter</w:t>
+      </w:r>
+    </w:p>
+    <w:p>
+      <w:pPr>
+        <w:rPr>
+          <w:sz w:val="24"/>
+          <w:szCs w:val="24"/>
+          <w:lang w:val="nb-NO"/>
+        </w:rPr>
+      </w:pPr>
+      <w:r>
+        <w:rPr>
+          <w:sz w:val="24"/>
+          <w:szCs w:val="24"/>
+          <w:lang w:val="nb-NO"/>
+        </w:rPr>
+        <w:t>Hovedscenario (mellom etasjer)</w:t>
+      </w:r>
+      <w:r>
+        <w:rPr>
+          <w:sz w:val="24"/>
+          <w:szCs w:val="24"/>
+          <w:lang w:val="nb-NO"/>
+        </w:rPr>
+        <w:br/>
+        <w:t xml:space="preserve">1.  </w:t>
+      </w:r>
+      <w:r>
+        <w:rPr>
+          <w:sz w:val="24"/>
+          <w:szCs w:val="24"/>
+          <w:lang w:val="nb-NO"/>
+        </w:rPr>
+        <w:t>B</w:t>
+      </w:r>
+      <w:r>
+        <w:rPr>
+          <w:sz w:val="24"/>
+          <w:szCs w:val="24"/>
+          <w:lang w:val="nb-NO"/>
+        </w:rPr>
+        <w:t>egynn å kjøre nedover</w:t>
+      </w:r>
+      <w:r>
+        <w:rPr>
+          <w:sz w:val="24"/>
+          <w:szCs w:val="24"/>
+          <w:lang w:val="nb-NO"/>
+        </w:rPr>
+        <w:br/>
+        <w:t>2.  Når heisen treffer en etasje stopper den</w:t>
+      </w:r>
+      <w:r>
+        <w:rPr>
+          <w:sz w:val="24"/>
+          <w:szCs w:val="24"/>
+          <w:lang w:val="nb-NO"/>
+        </w:rPr>
+        <w:br/>
+        <w:t xml:space="preserve">3. </w:t>
+      </w:r>
+      <w:r>
+        <w:rPr>
+          <w:sz w:val="24"/>
+          <w:szCs w:val="24"/>
+          <w:lang w:val="nb-NO"/>
+        </w:rPr>
+        <w:t xml:space="preserve"> S</w:t>
+      </w:r>
+      <w:r>
+        <w:rPr>
+          <w:sz w:val="24"/>
+          <w:szCs w:val="24"/>
+          <w:lang w:val="nb-NO"/>
+        </w:rPr>
+        <w:t>tå i ro og vent på ordre</w:t>
+      </w:r>
+    </w:p>
+    <w:p>
+      <w:pPr>
+        <w:rPr>
+          <w:sz w:val="24"/>
+          <w:szCs w:val="24"/>
+          <w:lang w:val="nb-NO"/>
+        </w:rPr>
+      </w:pPr>
+      <w:r>
+        <w:rPr>
+          <w:sz w:val="24"/>
+          <w:szCs w:val="24"/>
+          <w:lang w:val="nb-NO"/>
+        </w:rPr>
+        <w:t>Utvidelser</w:t>
+      </w:r>
+      <w:r>
+        <w:rPr>
+          <w:sz w:val="24"/>
+          <w:szCs w:val="24"/>
+          <w:lang w:val="nb-NO"/>
+        </w:rPr>
+        <w:br/>
+        <w:t>1.a Dersom heis står i en etasje fra før</w:t>
+      </w:r>
+      <w:r>
+        <w:rPr>
+          <w:sz w:val="24"/>
+          <w:szCs w:val="24"/>
+          <w:lang w:val="nb-NO"/>
+        </w:rPr>
+        <w:br/>
+      </w:r>
+      <w:r>
+        <w:rPr>
+          <w:sz w:val="24"/>
+          <w:szCs w:val="24"/>
+          <w:lang w:val="nb-NO"/>
+        </w:rPr>
+        <w:tab/>
+        <w:t>.1 gå til hovedscenariets trinn 3</w:t>
+      </w:r>
+    </w:p>
+    <w:p>
+      <w:pPr>
+        <w:rPr>
+          <w:sz w:val="24"/>
+          <w:szCs w:val="24"/>
+          <w:lang w:val="nb-NO"/>
+        </w:rPr>
+      </w:pPr>
+      <w:r>
+        <w:rPr>
+          <w:sz w:val="24"/>
+          <w:szCs w:val="24"/>
+          <w:lang w:val="nb-NO"/>
+        </w:rPr>
+        <w:t>1.b Dersom sto</w:t>
+      </w:r>
       <w:bookmarkStart w:id="0" w:name="_GoBack"/>
       <w:bookmarkEnd w:id="0"/>
       <w:r>
@@ -1198,32 +1928,16 @@
           <w:szCs w:val="24"/>
           <w:lang w:val="nb-NO"/>
         </w:rPr>
-        <w:t>.</w:t>
-      </w:r>
-      <w:r>
-        <w:rPr>
-          <w:sz w:val="24"/>
-          <w:szCs w:val="24"/>
-          <w:lang w:val="nb-NO"/>
-        </w:rPr>
-        <w:br/>
-      </w:r>
-      <w:r>
-        <w:rPr>
-          <w:sz w:val="24"/>
-          <w:szCs w:val="24"/>
-          <w:lang w:val="nb-NO"/>
-        </w:rPr>
-        <w:lastRenderedPageBreak/>
-        <w:t>6a Ingen flere bestillinger</w:t>
-      </w:r>
-      <w:r>
-        <w:rPr>
-          <w:sz w:val="24"/>
-          <w:szCs w:val="24"/>
-          <w:lang w:val="nb-NO"/>
-        </w:rPr>
-        <w:br/>
+        <w:t>ppknapp eller bestillingsknapp trykkes</w:t>
+      </w:r>
+      <w:r>
+        <w:rPr>
+          <w:sz w:val="24"/>
+          <w:szCs w:val="24"/>
+          <w:lang w:val="nb-NO"/>
+        </w:rPr>
+        <w:br/>
+        <w:t xml:space="preserve"> </w:t>
       </w:r>
       <w:r>
         <w:rPr>
@@ -1232,408 +1946,7 @@
           <w:lang w:val="nb-NO"/>
         </w:rPr>
         <w:tab/>
-        <w:t>.1 stå i ro med dør lukket</w:t>
-      </w:r>
-    </w:p>
-    <w:p>
-      <w:pPr>
-        <w:rPr>
-          <w:sz w:val="24"/>
-          <w:szCs w:val="24"/>
-          <w:lang w:val="nb-NO"/>
-        </w:rPr>
-      </w:pPr>
-    </w:p>
-    <w:p>
-      <w:pPr>
-        <w:rPr>
-          <w:sz w:val="24"/>
-          <w:szCs w:val="24"/>
-          <w:lang w:val="nb-NO"/>
-        </w:rPr>
-      </w:pPr>
-    </w:p>
-    <w:p>
-      <w:pPr>
-        <w:rPr>
-          <w:sz w:val="24"/>
-          <w:szCs w:val="24"/>
-          <w:lang w:val="nb-NO"/>
-        </w:rPr>
-      </w:pPr>
-    </w:p>
-    <w:p>
-      <w:pPr>
-        <w:rPr>
-          <w:sz w:val="24"/>
-          <w:szCs w:val="24"/>
-          <w:lang w:val="nb-NO"/>
-        </w:rPr>
-      </w:pPr>
-      <w:r>
-        <w:rPr>
-          <w:sz w:val="24"/>
-          <w:szCs w:val="24"/>
-          <w:lang w:val="nb-NO"/>
-        </w:rPr>
-        <w:t>*</w:t>
-      </w:r>
-      <w:r>
-        <w:rPr>
-          <w:sz w:val="24"/>
-          <w:szCs w:val="24"/>
-          <w:u w:val="single"/>
-          <w:lang w:val="nb-NO"/>
-        </w:rPr>
-        <w:t>Stoppknapp trykkes</w:t>
-      </w:r>
-    </w:p>
-    <w:p>
-      <w:pPr>
-        <w:rPr>
-          <w:sz w:val="24"/>
-          <w:szCs w:val="24"/>
-          <w:lang w:val="nb-NO"/>
-        </w:rPr>
-      </w:pPr>
-      <w:r>
-        <w:rPr>
-          <w:sz w:val="24"/>
-          <w:szCs w:val="24"/>
-          <w:lang w:val="nb-NO"/>
-        </w:rPr>
-        <w:t>Precondition:</w:t>
-      </w:r>
-      <w:r>
-        <w:rPr>
-          <w:sz w:val="24"/>
-          <w:szCs w:val="24"/>
-          <w:lang w:val="nb-NO"/>
-        </w:rPr>
-        <w:br/>
-        <w:t>-</w:t>
-      </w:r>
-      <w:r>
-        <w:rPr>
-          <w:sz w:val="24"/>
-          <w:szCs w:val="24"/>
-          <w:lang w:val="nb-NO"/>
-        </w:rPr>
-        <w:t>S</w:t>
-      </w:r>
-      <w:r>
-        <w:rPr>
-          <w:sz w:val="24"/>
-          <w:szCs w:val="24"/>
-          <w:lang w:val="nb-NO"/>
-        </w:rPr>
-        <w:t>ystem slått på</w:t>
-      </w:r>
-    </w:p>
-    <w:p>
-      <w:pPr>
-        <w:rPr>
-          <w:sz w:val="24"/>
-          <w:szCs w:val="24"/>
-          <w:lang w:val="nb-NO"/>
-        </w:rPr>
-      </w:pPr>
-      <w:r>
-        <w:rPr>
-          <w:sz w:val="24"/>
-          <w:szCs w:val="24"/>
-          <w:lang w:val="nb-NO"/>
-        </w:rPr>
-        <w:t>Trigger</w:t>
-      </w:r>
-      <w:r>
-        <w:rPr>
-          <w:sz w:val="24"/>
-          <w:szCs w:val="24"/>
-          <w:lang w:val="nb-NO"/>
-        </w:rPr>
-        <w:br/>
-        <w:t>-</w:t>
-      </w:r>
-      <w:r>
-        <w:rPr>
-          <w:sz w:val="24"/>
-          <w:szCs w:val="24"/>
-          <w:lang w:val="nb-NO"/>
-        </w:rPr>
-        <w:t>S</w:t>
-      </w:r>
-      <w:r>
-        <w:rPr>
-          <w:sz w:val="24"/>
-          <w:szCs w:val="24"/>
-          <w:lang w:val="nb-NO"/>
-        </w:rPr>
-        <w:t>toppknapp trykkes på</w:t>
-      </w:r>
-      <w:r>
-        <w:rPr>
-          <w:sz w:val="24"/>
-          <w:szCs w:val="24"/>
-          <w:lang w:val="nb-NO"/>
-        </w:rPr>
-        <w:t xml:space="preserve"> og holdes inne</w:t>
-      </w:r>
-    </w:p>
-    <w:p>
-      <w:pPr>
-        <w:rPr>
-          <w:sz w:val="24"/>
-          <w:szCs w:val="24"/>
-          <w:lang w:val="nb-NO"/>
-        </w:rPr>
-      </w:pPr>
-      <w:r>
-        <w:rPr>
-          <w:sz w:val="24"/>
-          <w:szCs w:val="24"/>
-          <w:lang w:val="nb-NO"/>
-        </w:rPr>
-        <w:t>Hoveds</w:t>
-      </w:r>
-      <w:r>
-        <w:rPr>
-          <w:sz w:val="24"/>
-          <w:szCs w:val="24"/>
-          <w:lang w:val="nb-NO"/>
-        </w:rPr>
-        <w:t>cenario:</w:t>
-      </w:r>
-      <w:r>
-        <w:rPr>
-          <w:sz w:val="24"/>
-          <w:szCs w:val="24"/>
-          <w:lang w:val="nb-NO"/>
-        </w:rPr>
-        <w:br/>
-        <w:t>1.  Stopp heisen</w:t>
-      </w:r>
-      <w:r>
-        <w:rPr>
-          <w:sz w:val="24"/>
-          <w:szCs w:val="24"/>
-          <w:lang w:val="nb-NO"/>
-        </w:rPr>
-        <w:br/>
-        <w:t>2.  S</w:t>
-      </w:r>
-      <w:r>
-        <w:rPr>
-          <w:sz w:val="24"/>
-          <w:szCs w:val="24"/>
-          <w:lang w:val="nb-NO"/>
-        </w:rPr>
-        <w:t>lett alle bestillinger</w:t>
-      </w:r>
-      <w:r>
-        <w:rPr>
-          <w:sz w:val="24"/>
-          <w:szCs w:val="24"/>
-          <w:lang w:val="nb-NO"/>
-        </w:rPr>
-        <w:br/>
-        <w:t>3.  Nye bestillinger skal ikke r</w:t>
-      </w:r>
-      <w:r>
-        <w:rPr>
-          <w:sz w:val="24"/>
-          <w:szCs w:val="24"/>
-          <w:lang w:val="nb-NO"/>
-        </w:rPr>
-        <w:t>egistreres før knapp er sluppet</w:t>
-      </w:r>
-      <w:r>
-        <w:rPr>
-          <w:sz w:val="24"/>
-          <w:szCs w:val="24"/>
-          <w:lang w:val="nb-NO"/>
-        </w:rPr>
-        <w:br/>
-        <w:t>4.  Stoppknapp slippes</w:t>
-      </w:r>
-      <w:r>
-        <w:rPr>
-          <w:sz w:val="24"/>
-          <w:szCs w:val="24"/>
-          <w:lang w:val="nb-NO"/>
-        </w:rPr>
-        <w:br/>
-        <w:t xml:space="preserve">5.  Heis står i </w:t>
-      </w:r>
-      <w:r>
-        <w:rPr>
-          <w:sz w:val="24"/>
-          <w:szCs w:val="24"/>
-          <w:lang w:val="nb-NO"/>
-        </w:rPr>
-        <w:t>ro inntil den får ny bestilling</w:t>
-      </w:r>
-    </w:p>
-    <w:p>
-      <w:pPr>
-        <w:rPr>
-          <w:sz w:val="24"/>
-          <w:szCs w:val="24"/>
-          <w:lang w:val="nb-NO"/>
-        </w:rPr>
-      </w:pPr>
-      <w:r>
-        <w:rPr>
-          <w:sz w:val="24"/>
-          <w:szCs w:val="24"/>
-          <w:lang w:val="nb-NO"/>
-        </w:rPr>
-        <w:t>Utvidelse</w:t>
-      </w:r>
-      <w:r>
-        <w:rPr>
-          <w:sz w:val="24"/>
-          <w:szCs w:val="24"/>
-          <w:lang w:val="nb-NO"/>
-        </w:rPr>
-        <w:br/>
-        <w:t xml:space="preserve">1.a Heisen står i ro i en </w:t>
-      </w:r>
-      <w:r>
-        <w:rPr>
-          <w:sz w:val="24"/>
-          <w:szCs w:val="24"/>
-          <w:lang w:val="nb-NO"/>
-        </w:rPr>
-        <w:t>etasje når</w:t>
-      </w:r>
-      <w:r>
-        <w:rPr>
-          <w:sz w:val="24"/>
-          <w:szCs w:val="24"/>
-          <w:lang w:val="nb-NO"/>
-        </w:rPr>
-        <w:t xml:space="preserve"> knappen trykkes</w:t>
-      </w:r>
-      <w:r>
-        <w:rPr>
-          <w:sz w:val="24"/>
-          <w:szCs w:val="24"/>
-          <w:lang w:val="nb-NO"/>
-        </w:rPr>
-        <w:br/>
-      </w:r>
-      <w:r>
-        <w:rPr>
-          <w:sz w:val="24"/>
-          <w:szCs w:val="24"/>
-          <w:lang w:val="nb-NO"/>
-        </w:rPr>
-        <w:tab/>
-        <w:t>.1 Åpne døren</w:t>
-      </w:r>
-      <w:r>
-        <w:rPr>
-          <w:sz w:val="24"/>
-          <w:szCs w:val="24"/>
-          <w:lang w:val="nb-NO"/>
-        </w:rPr>
-        <w:br/>
-        <w:t xml:space="preserve"> </w:t>
-      </w:r>
-      <w:r>
-        <w:rPr>
-          <w:sz w:val="24"/>
-          <w:szCs w:val="24"/>
-          <w:lang w:val="nb-NO"/>
-        </w:rPr>
-        <w:tab/>
-        <w:t>.2 S</w:t>
-      </w:r>
-      <w:r>
-        <w:rPr>
-          <w:sz w:val="24"/>
-          <w:szCs w:val="24"/>
-          <w:lang w:val="nb-NO"/>
-        </w:rPr>
-        <w:t xml:space="preserve">lett bestillinger og </w:t>
-      </w:r>
-      <w:r>
-        <w:rPr>
-          <w:sz w:val="24"/>
-          <w:szCs w:val="24"/>
-          <w:lang w:val="nb-NO"/>
-        </w:rPr>
-        <w:t>ignorer nye bestillinger</w:t>
-      </w:r>
-      <w:r>
-        <w:rPr>
-          <w:sz w:val="24"/>
-          <w:szCs w:val="24"/>
-          <w:lang w:val="nb-NO"/>
-        </w:rPr>
-        <w:br/>
-        <w:t xml:space="preserve"> </w:t>
-      </w:r>
-      <w:r>
-        <w:rPr>
-          <w:sz w:val="24"/>
-          <w:szCs w:val="24"/>
-          <w:lang w:val="nb-NO"/>
-        </w:rPr>
-        <w:tab/>
-        <w:t>.2 Stoppknapp slippes.</w:t>
-      </w:r>
-      <w:r>
-        <w:rPr>
-          <w:sz w:val="24"/>
-          <w:szCs w:val="24"/>
-          <w:lang w:val="nb-NO"/>
-        </w:rPr>
-        <w:br/>
-        <w:t xml:space="preserve"> </w:t>
-      </w:r>
-      <w:r>
-        <w:rPr>
-          <w:sz w:val="24"/>
-          <w:szCs w:val="24"/>
-          <w:lang w:val="nb-NO"/>
-        </w:rPr>
-        <w:tab/>
-        <w:t>.3 Lukk døren etter 3 sekunder</w:t>
-      </w:r>
-      <w:r>
-        <w:rPr>
-          <w:sz w:val="24"/>
-          <w:szCs w:val="24"/>
-          <w:lang w:val="nb-NO"/>
-        </w:rPr>
-        <w:br/>
-      </w:r>
-      <w:r>
-        <w:rPr>
-          <w:sz w:val="24"/>
-          <w:szCs w:val="24"/>
-          <w:lang w:val="nb-NO"/>
-        </w:rPr>
-        <w:tab/>
-        <w:t>.4 R</w:t>
-      </w:r>
-      <w:r>
-        <w:rPr>
-          <w:sz w:val="24"/>
-          <w:szCs w:val="24"/>
-          <w:lang w:val="nb-NO"/>
-        </w:rPr>
-        <w:t>etur</w:t>
-      </w:r>
-      <w:r>
-        <w:rPr>
-          <w:sz w:val="24"/>
-          <w:szCs w:val="24"/>
-          <w:lang w:val="nb-NO"/>
-        </w:rPr>
-        <w:t>ner til hovedscenariets punkt 5</w:t>
+        <w:t>.1 ignorer bestillingen. Gå til hovedscenariets trinn 2.</w:t>
       </w:r>
     </w:p>
     <w:p>
@@ -1659,26 +1972,16 @@
           <w:lang w:val="nb-NO"/>
         </w:rPr>
         <w:br/>
-        <w:t>Heisen står stille etter knappetrykk</w:t>
-      </w:r>
-    </w:p>
-    <w:p>
-      <w:pPr>
-        <w:rPr>
-          <w:sz w:val="24"/>
-          <w:szCs w:val="24"/>
-          <w:lang w:val="nb-NO"/>
-        </w:rPr>
-      </w:pPr>
-    </w:p>
-    <w:p>
-      <w:pPr>
-        <w:rPr>
-          <w:sz w:val="24"/>
-          <w:szCs w:val="24"/>
-          <w:lang w:val="nb-NO"/>
-        </w:rPr>
-      </w:pPr>
+        <w:t>heis kommer til en definert tilstand (stopper ved en etasje)</w:t>
+      </w:r>
+      <w:r>
+        <w:rPr>
+          <w:sz w:val="24"/>
+          <w:szCs w:val="24"/>
+          <w:lang w:val="nb-NO"/>
+        </w:rPr>
+        <w:br/>
+      </w:r>
     </w:p>
     <w:p>
       <w:pPr>
@@ -2191,6 +2494,17 @@
     <w:semiHidden/>
     <w:unhideWhenUsed/>
   </w:style>
+  <w:style w:type="paragraph" w:styleId="ListParagraph">
+    <w:name w:val="List Paragraph"/>
+    <w:basedOn w:val="Normal"/>
+    <w:uiPriority w:val="34"/>
+    <w:qFormat/>
+    <w:rsid w:val="00084ACE"/>
+    <w:pPr>
+      <w:ind w:left="720"/>
+      <w:contextualSpacing/>
+    </w:pPr>
+  </w:style>
 </w:styles>
 </file>
 

</xml_diff>